<commit_message>
Toiminnallisen määrittelyn tiedostojen lisäys
</commit_message>
<xml_diff>
--- a/toiminnallinen_maarittely_harjoitustyo/palaverimuistio.docx
+++ b/toiminnallinen_maarittely_harjoitustyo/palaverimuistio.docx
@@ -16,23 +16,7 @@
           <w:sz w:val="24"/>
           <w:szCs w:val="24"/>
         </w:rPr>
-        <w:t xml:space="preserve">Ohjelmisto </w:t>
-      </w:r>
-      <w:r>
-        <w:rPr>
-          <w:b/>
-          <w:sz w:val="24"/>
-          <w:szCs w:val="24"/>
-        </w:rPr>
-        <w:t>E-</w:t>
-      </w:r>
-      <w:r>
-        <w:rPr>
-          <w:b/>
-          <w:sz w:val="24"/>
-          <w:szCs w:val="24"/>
-        </w:rPr>
-        <w:t>urheilijoiden harjoituspäiväkirjaksi</w:t>
+        <w:t>Ohjelmisto E-urheilijoiden harjoituspäiväkirjaksi</w:t>
       </w:r>
     </w:p>
     <w:p>
@@ -232,6 +216,77 @@
     </w:p>
     <w:p>
       <w:pPr>
+        <w:rPr>
+          <w:sz w:val="24"/>
+          <w:szCs w:val="24"/>
+        </w:rPr>
+      </w:pPr>
+      <w:r>
+        <w:rPr>
+          <w:sz w:val="24"/>
+          <w:szCs w:val="24"/>
+        </w:rPr>
+        <w:t>31.1.2019</w:t>
+      </w:r>
+    </w:p>
+    <w:p>
+      <w:pPr>
+        <w:rPr>
+          <w:sz w:val="24"/>
+          <w:szCs w:val="24"/>
+        </w:rPr>
+      </w:pPr>
+      <w:r>
+        <w:rPr>
+          <w:sz w:val="24"/>
+          <w:szCs w:val="24"/>
+        </w:rPr>
+        <w:t>2) Projektisuunnitelman tarkistus ja korjaus</w:t>
+      </w:r>
+    </w:p>
+    <w:p>
+      <w:pPr>
+        <w:rPr>
+          <w:sz w:val="24"/>
+          <w:szCs w:val="24"/>
+        </w:rPr>
+      </w:pPr>
+      <w:r>
+        <w:rPr>
+          <w:sz w:val="24"/>
+          <w:szCs w:val="24"/>
+        </w:rPr>
+        <w:tab/>
+      </w:r>
+      <w:r>
+        <w:rPr>
+          <w:sz w:val="24"/>
+          <w:szCs w:val="24"/>
+        </w:rPr>
+        <w:tab/>
+        <w:t xml:space="preserve">Tino Perkkiö esitteli opettaja Leena Järvenkylä-Niemelle projektisuunnitelman ja </w:t>
+      </w:r>
+    </w:p>
+    <w:p>
+      <w:pPr>
+        <w:ind w:left="1440"/>
+        <w:rPr>
+          <w:sz w:val="24"/>
+          <w:szCs w:val="24"/>
+        </w:rPr>
+      </w:pPr>
+      <w:r>
+        <w:rPr>
+          <w:sz w:val="24"/>
+          <w:szCs w:val="24"/>
+        </w:rPr>
+        <w:t>edistymisraportin. Hän sai palautetta työvaiheista ja sukunimen pienistä alkukirjaimista.</w:t>
+      </w:r>
+      <w:bookmarkStart w:id="0" w:name="_GoBack"/>
+      <w:bookmarkEnd w:id="0"/>
+    </w:p>
+    <w:p>
+      <w:pPr>
         <w:ind w:left="1440"/>
         <w:rPr>
           <w:sz w:val="24"/>
@@ -338,8 +393,6 @@
         <w:tab/>
         <w:t xml:space="preserve">Projektin esitutkimus ja edistymisraportti </w:t>
       </w:r>
-      <w:bookmarkStart w:id="0" w:name="_GoBack"/>
-      <w:bookmarkEnd w:id="0"/>
     </w:p>
     <w:p>
       <w:pPr>

</xml_diff>